<commit_message>
rendered Images for actual game and renamed and moved some files
</commit_message>
<xml_diff>
--- a/doc/protocol/Aktueller-Stand_Vorlage.docx
+++ b/doc/protocol/Aktueller-Stand_Vorlage.docx
@@ -115,9 +115,9 @@
         <w:gridCol w:w="416"/>
         <w:gridCol w:w="548"/>
         <w:gridCol w:w="467"/>
-        <w:gridCol w:w="5494"/>
+        <w:gridCol w:w="5478"/>
         <w:gridCol w:w="1134"/>
-        <w:gridCol w:w="1013"/>
+        <w:gridCol w:w="1029"/>
       </w:tblGrid>
       <w:tr>
         <w:trPr>
@@ -195,8 +195,13 @@
               <w:cnfStyle w:val="100000000000" w:firstRow="1" w:lastRow="0" w:firstColumn="0" w:lastColumn="0" w:oddVBand="0" w:evenVBand="0" w:oddHBand="0" w:evenHBand="0" w:firstRowFirstColumn="0" w:firstRowLastColumn="0" w:lastRowFirstColumn="0" w:lastRowLastColumn="0"/>
             </w:pPr>
             <w:r>
-              <w:t>DL</w:t>
+              <w:t>D</w:t>
             </w:r>
+            <w:r>
+              <w:t>eadline</w:t>
+            </w:r>
+            <w:bookmarkStart w:id="0" w:name="_GoBack"/>
+            <w:bookmarkEnd w:id="0"/>
           </w:p>
         </w:tc>
       </w:tr>
@@ -783,8 +788,6 @@
         </w:rPr>
         <w:t>…ID zugehörig zur oberen Liste</w:t>
       </w:r>
-      <w:bookmarkStart w:id="0" w:name="_GoBack"/>
-      <w:bookmarkEnd w:id="0"/>
     </w:p>
     <w:p>
       <w:pPr>
@@ -2538,7 +2541,7 @@
 </file>
 
 <file path=customXml/itemProps1.xml><?xml version="1.0" encoding="utf-8"?>
-<ds:datastoreItem xmlns:ds="http://schemas.openxmlformats.org/officeDocument/2006/customXml" ds:itemID="{6111A370-7316-4E9D-9BBC-A4B5F66B6EC1}">
+<ds:datastoreItem xmlns:ds="http://schemas.openxmlformats.org/officeDocument/2006/customXml" ds:itemID="{5F869DE5-76BE-4B7B-A1AD-E4DE1388FEB2}">
   <ds:schemaRefs>
     <ds:schemaRef ds:uri="http://schemas.openxmlformats.org/officeDocument/2006/bibliography"/>
   </ds:schemaRefs>

</xml_diff>

<commit_message>
Added Text to Projektbeschreibung changed Projektpräsentation to final version Made Screenshot of Gantt-Project and added it to GIT Added Aktueller-Stand-2016-11-29 to GIT
</commit_message>
<xml_diff>
--- a/doc/protocol/Aktueller-Stand_Vorlage.docx
+++ b/doc/protocol/Aktueller-Stand_Vorlage.docx
@@ -86,8 +86,10 @@
         <w:pStyle w:val="berschrift1"/>
       </w:pPr>
       <w:r>
-        <w:t>Kurzbeschreibung</w:t>
-      </w:r>
+        <w:t>Seit letztem Bericht</w:t>
+      </w:r>
+      <w:bookmarkStart w:id="0" w:name="_GoBack"/>
+      <w:bookmarkEnd w:id="0"/>
     </w:p>
     <w:p>
       <w:r>
@@ -200,8 +202,6 @@
             <w:r>
               <w:t>eadline</w:t>
             </w:r>
-            <w:bookmarkStart w:id="0" w:name="_GoBack"/>
-            <w:bookmarkEnd w:id="0"/>
           </w:p>
         </w:tc>
       </w:tr>
@@ -495,13 +495,33 @@
         <w:rPr>
           <w:color w:val="767171" w:themeColor="background2" w:themeShade="80"/>
         </w:rPr>
-        <w:t>A…</w:t>
+        <w:t>TD</w:t>
       </w:r>
       <w:r>
         <w:rPr>
           <w:color w:val="767171" w:themeColor="background2" w:themeShade="80"/>
         </w:rPr>
-        <w:t>Abgeschlossen, IA</w:t>
+        <w:t>…</w:t>
+      </w:r>
+      <w:proofErr w:type="spellStart"/>
+      <w:r>
+        <w:rPr>
+          <w:color w:val="767171" w:themeColor="background2" w:themeShade="80"/>
+        </w:rPr>
+        <w:t>To</w:t>
+      </w:r>
+      <w:proofErr w:type="spellEnd"/>
+      <w:r>
+        <w:rPr>
+          <w:color w:val="767171" w:themeColor="background2" w:themeShade="80"/>
+        </w:rPr>
+        <w:t>-Do</w:t>
+      </w:r>
+      <w:r>
+        <w:rPr>
+          <w:color w:val="767171" w:themeColor="background2" w:themeShade="80"/>
+        </w:rPr>
+        <w:t>, IA</w:t>
       </w:r>
       <w:r>
         <w:rPr>
@@ -2541,7 +2561,7 @@
 </file>
 
 <file path=customXml/itemProps1.xml><?xml version="1.0" encoding="utf-8"?>
-<ds:datastoreItem xmlns:ds="http://schemas.openxmlformats.org/officeDocument/2006/customXml" ds:itemID="{5F869DE5-76BE-4B7B-A1AD-E4DE1388FEB2}">
+<ds:datastoreItem xmlns:ds="http://schemas.openxmlformats.org/officeDocument/2006/customXml" ds:itemID="{CD59B1B8-0E9E-4AE1-9469-F2611286B48E}">
   <ds:schemaRefs>
     <ds:schemaRef ds:uri="http://schemas.openxmlformats.org/officeDocument/2006/bibliography"/>
   </ds:schemaRefs>

</xml_diff>